<commit_message>
Added in missing clauses
</commit_message>
<xml_diff>
--- a/Documentation (Serbian)/Formal Review/Templates/Izvestaj o defektima.docx
+++ b/Documentation (Serbian)/Formal Review/Templates/Izvestaj o defektima.docx
@@ -316,20 +316,7 @@
                                 <w:szCs w:val="44"/>
                                 <w:lang w:val="sr-Cyrl-RS"/>
                               </w:rPr>
-                              <w:t xml:space="preserve"> </w:t>
-                            </w:r>
-                            <w:r>
-                              <w:rPr>
-                                <w:rFonts w:ascii="Times New Roman" w:hAnsi="Times New Roman" w:cs="Times New Roman"/>
-                                <w:b/>
-                                <w:bCs/>
-                                <w:i/>
-                                <w:iCs/>
-                                <w:sz w:val="44"/>
-                                <w:szCs w:val="44"/>
-                                <w:lang w:val="sr-Cyrl-RS"/>
-                              </w:rPr>
-                              <w:t>(</w:t>
+                              <w:t xml:space="preserve"> (</w:t>
                             </w:r>
                             <w:r>
                               <w:rPr>
@@ -985,14 +972,268 @@
           </w:p>
           <w:p>
             <w:pPr>
+              <w:pStyle w:val="ListParagraph"/>
+              <w:numPr>
+                <w:ilvl w:val="0"/>
+                <w:numId w:val="39"/>
+              </w:numPr>
               <w:jc w:val="both"/>
               <w:rPr>
                 <w:rFonts w:ascii="Times New Roman" w:eastAsia="Times New Roman" w:hAnsi="Times New Roman" w:cs="Times New Roman"/>
                 <w:sz w:val="24"/>
                 <w:szCs w:val="24"/>
+                <w:lang w:val="en-US"/>
+              </w:rPr>
+            </w:pPr>
+            <w:r>
+              <w:rPr>
+                <w:rFonts w:ascii="Times New Roman" w:eastAsia="Times New Roman" w:hAnsi="Times New Roman" w:cs="Times New Roman"/>
+                <w:sz w:val="24"/>
+                <w:szCs w:val="24"/>
                 <w:lang w:val="sr-Cyrl-RS"/>
               </w:rPr>
-            </w:pPr>
+              <w:t>Документ је у целини прихватљив (Да / Не)</w:t>
+            </w:r>
+          </w:p>
+          <w:p>
+            <w:pPr>
+              <w:pStyle w:val="ListParagraph"/>
+              <w:numPr>
+                <w:ilvl w:val="0"/>
+                <w:numId w:val="39"/>
+              </w:numPr>
+              <w:jc w:val="both"/>
+              <w:rPr>
+                <w:rFonts w:ascii="Times New Roman" w:eastAsia="Times New Roman" w:hAnsi="Times New Roman" w:cs="Times New Roman"/>
+                <w:sz w:val="24"/>
+                <w:szCs w:val="24"/>
+                <w:lang w:val="en-US"/>
+              </w:rPr>
+            </w:pPr>
+            <w:r>
+              <w:rPr>
+                <w:rFonts w:ascii="Times New Roman" w:eastAsia="Times New Roman" w:hAnsi="Times New Roman" w:cs="Times New Roman"/>
+                <w:sz w:val="24"/>
+                <w:szCs w:val="24"/>
+                <w:lang w:val="sr-Cyrl-RS"/>
+              </w:rPr>
+              <w:t>Документ је прихватљив уз измене наведене у примедбама.</w:t>
+            </w:r>
+          </w:p>
+          <w:p>
+            <w:pPr>
+              <w:pStyle w:val="ListParagraph"/>
+              <w:numPr>
+                <w:ilvl w:val="0"/>
+                <w:numId w:val="39"/>
+              </w:numPr>
+              <w:jc w:val="both"/>
+              <w:rPr>
+                <w:rFonts w:ascii="Times New Roman" w:eastAsia="Times New Roman" w:hAnsi="Times New Roman" w:cs="Times New Roman"/>
+                <w:sz w:val="24"/>
+                <w:szCs w:val="24"/>
+                <w:lang w:val="en-US"/>
+              </w:rPr>
+            </w:pPr>
+            <w:r>
+              <w:rPr>
+                <w:rFonts w:ascii="Times New Roman" w:eastAsia="Times New Roman" w:hAnsi="Times New Roman" w:cs="Times New Roman"/>
+                <w:sz w:val="24"/>
+                <w:szCs w:val="24"/>
+                <w:lang w:val="sr-Cyrl-RS"/>
+              </w:rPr>
+              <w:t>Документ је прихватљив уз дораде / преуређење / додавање (наводи се у примедбама).</w:t>
+            </w:r>
+          </w:p>
+          <w:p>
+            <w:pPr>
+              <w:pStyle w:val="ListParagraph"/>
+              <w:numPr>
+                <w:ilvl w:val="0"/>
+                <w:numId w:val="39"/>
+              </w:numPr>
+              <w:jc w:val="both"/>
+              <w:rPr>
+                <w:rFonts w:ascii="Times New Roman" w:eastAsia="Times New Roman" w:hAnsi="Times New Roman" w:cs="Times New Roman"/>
+                <w:sz w:val="24"/>
+                <w:szCs w:val="24"/>
+                <w:lang w:val="en-US"/>
+              </w:rPr>
+            </w:pPr>
+            <w:r>
+              <w:rPr>
+                <w:rFonts w:ascii="Times New Roman" w:eastAsia="Times New Roman" w:hAnsi="Times New Roman" w:cs="Times New Roman"/>
+                <w:sz w:val="24"/>
+                <w:szCs w:val="24"/>
+                <w:lang w:val="sr-Cyrl-RS"/>
+              </w:rPr>
+              <w:t xml:space="preserve">Документ се не може прихватити у датом облику </w:t>
+            </w:r>
+            <w:r>
+              <w:rPr>
+                <w:rFonts w:ascii="Times New Roman" w:eastAsia="Times New Roman" w:hAnsi="Times New Roman" w:cs="Times New Roman"/>
+                <w:sz w:val="24"/>
+                <w:szCs w:val="24"/>
+                <w:lang w:val="sr-Cyrl-RS"/>
+              </w:rPr>
+              <w:t>(Да / Не)</w:t>
+            </w:r>
+          </w:p>
+          <w:p>
+            <w:pPr>
+              <w:pStyle w:val="ListParagraph"/>
+              <w:numPr>
+                <w:ilvl w:val="0"/>
+                <w:numId w:val="39"/>
+              </w:numPr>
+              <w:jc w:val="both"/>
+              <w:rPr>
+                <w:rFonts w:ascii="Times New Roman" w:eastAsia="Times New Roman" w:hAnsi="Times New Roman" w:cs="Times New Roman"/>
+                <w:sz w:val="24"/>
+                <w:szCs w:val="24"/>
+                <w:lang w:val="en-US"/>
+              </w:rPr>
+            </w:pPr>
+            <w:r>
+              <w:rPr>
+                <w:rFonts w:ascii="Times New Roman" w:eastAsia="Times New Roman" w:hAnsi="Times New Roman" w:cs="Times New Roman"/>
+                <w:sz w:val="24"/>
+                <w:szCs w:val="24"/>
+                <w:lang w:val="sr-Cyrl-RS"/>
+              </w:rPr>
+              <w:t xml:space="preserve">Захтева се поновна израда целог документа или делова документа (детаљи се наводе у примедбама) </w:t>
+            </w:r>
+            <w:r>
+              <w:rPr>
+                <w:rFonts w:ascii="Times New Roman" w:eastAsia="Times New Roman" w:hAnsi="Times New Roman" w:cs="Times New Roman"/>
+                <w:sz w:val="24"/>
+                <w:szCs w:val="24"/>
+                <w:lang w:val="sr-Cyrl-RS"/>
+              </w:rPr>
+              <w:t>(Да / Не)</w:t>
+            </w:r>
+          </w:p>
+          <w:p>
+            <w:pPr>
+              <w:pStyle w:val="ListParagraph"/>
+              <w:numPr>
+                <w:ilvl w:val="0"/>
+                <w:numId w:val="39"/>
+              </w:numPr>
+              <w:jc w:val="both"/>
+              <w:rPr>
+                <w:rFonts w:ascii="Times New Roman" w:eastAsia="Times New Roman" w:hAnsi="Times New Roman" w:cs="Times New Roman"/>
+                <w:sz w:val="24"/>
+                <w:szCs w:val="24"/>
+                <w:lang w:val="en-US"/>
+              </w:rPr>
+            </w:pPr>
+            <w:r>
+              <w:rPr>
+                <w:rFonts w:ascii="Times New Roman" w:eastAsia="Times New Roman" w:hAnsi="Times New Roman" w:cs="Times New Roman"/>
+                <w:sz w:val="24"/>
+                <w:szCs w:val="24"/>
+                <w:lang w:val="sr-Cyrl-RS"/>
+              </w:rPr>
+              <w:t xml:space="preserve">Документ се не може прихватити </w:t>
+            </w:r>
+            <w:r>
+              <w:rPr>
+                <w:rFonts w:ascii="Times New Roman" w:eastAsia="Times New Roman" w:hAnsi="Times New Roman" w:cs="Times New Roman"/>
+                <w:sz w:val="24"/>
+                <w:szCs w:val="24"/>
+                <w:lang w:val="sr-Cyrl-RS"/>
+              </w:rPr>
+              <w:t>(Да / Не)</w:t>
+            </w:r>
+          </w:p>
+          <w:p>
+            <w:pPr>
+              <w:pStyle w:val="ListParagraph"/>
+              <w:numPr>
+                <w:ilvl w:val="0"/>
+                <w:numId w:val="39"/>
+              </w:numPr>
+              <w:jc w:val="both"/>
+              <w:rPr>
+                <w:rFonts w:ascii="Times New Roman" w:eastAsia="Times New Roman" w:hAnsi="Times New Roman" w:cs="Times New Roman"/>
+                <w:sz w:val="24"/>
+                <w:szCs w:val="24"/>
+                <w:lang w:val="en-US"/>
+              </w:rPr>
+            </w:pPr>
+            <w:r>
+              <w:rPr>
+                <w:rFonts w:ascii="Times New Roman" w:eastAsia="Times New Roman" w:hAnsi="Times New Roman" w:cs="Times New Roman"/>
+                <w:sz w:val="24"/>
+                <w:szCs w:val="24"/>
+                <w:lang w:val="sr-Cyrl-RS"/>
+              </w:rPr>
+              <w:t xml:space="preserve">Након урађених измена урадити поновни </w:t>
+            </w:r>
+            <w:r>
+              <w:rPr>
+                <w:rFonts w:ascii="Times New Roman" w:eastAsia="Times New Roman" w:hAnsi="Times New Roman" w:cs="Times New Roman"/>
+                <w:sz w:val="24"/>
+                <w:szCs w:val="24"/>
+                <w:lang w:val="en-US"/>
+              </w:rPr>
+              <w:t>review</w:t>
+            </w:r>
+            <w:r>
+              <w:rPr>
+                <w:rFonts w:ascii="Times New Roman" w:eastAsia="Times New Roman" w:hAnsi="Times New Roman" w:cs="Times New Roman"/>
+                <w:sz w:val="24"/>
+                <w:szCs w:val="24"/>
+                <w:lang w:val="sr-Cyrl-RS"/>
+              </w:rPr>
+              <w:t xml:space="preserve"> </w:t>
+            </w:r>
+            <w:r>
+              <w:rPr>
+                <w:rFonts w:ascii="Times New Roman" w:eastAsia="Times New Roman" w:hAnsi="Times New Roman" w:cs="Times New Roman"/>
+                <w:sz w:val="24"/>
+                <w:szCs w:val="24"/>
+                <w:lang w:val="sr-Cyrl-RS"/>
+              </w:rPr>
+              <w:t>(Да / Не)</w:t>
+            </w:r>
+          </w:p>
+          <w:p>
+            <w:pPr>
+              <w:pStyle w:val="ListParagraph"/>
+              <w:numPr>
+                <w:ilvl w:val="0"/>
+                <w:numId w:val="39"/>
+              </w:numPr>
+              <w:jc w:val="both"/>
+              <w:rPr>
+                <w:rFonts w:ascii="Times New Roman" w:eastAsia="Times New Roman" w:hAnsi="Times New Roman" w:cs="Times New Roman"/>
+                <w:sz w:val="24"/>
+                <w:szCs w:val="24"/>
+                <w:lang w:val="en-US"/>
+              </w:rPr>
+            </w:pPr>
+            <w:r>
+              <w:rPr>
+                <w:rFonts w:ascii="Times New Roman" w:eastAsia="Times New Roman" w:hAnsi="Times New Roman" w:cs="Times New Roman"/>
+                <w:sz w:val="24"/>
+                <w:szCs w:val="24"/>
+                <w:lang w:val="sr-Cyrl-RS"/>
+              </w:rPr>
+              <w:t xml:space="preserve">Након урађених измена документ се може проследити налогодавцу </w:t>
+            </w:r>
+            <w:r>
+              <w:rPr>
+                <w:rFonts w:ascii="Times New Roman" w:eastAsia="Times New Roman" w:hAnsi="Times New Roman" w:cs="Times New Roman"/>
+                <w:sz w:val="24"/>
+                <w:szCs w:val="24"/>
+                <w:lang w:val="sr-Cyrl-RS"/>
+              </w:rPr>
+              <w:t>(Да / Не)</w:t>
+            </w:r>
+            <w:bookmarkStart w:id="1" w:name="_GoBack"/>
+            <w:bookmarkEnd w:id="1"/>
           </w:p>
         </w:tc>
       </w:tr>
@@ -1572,12 +1813,6 @@
         <w:gridCol w:w="709"/>
       </w:tblGrid>
       <w:tr>
-        <w:tblPrEx>
-          <w:tblCellMar>
-            <w:top w:w="0" w:type="dxa"/>
-            <w:bottom w:w="0" w:type="dxa"/>
-          </w:tblCellMar>
-        </w:tblPrEx>
         <w:tc>
           <w:tcPr>
             <w:tcW w:w="9782" w:type="dxa"/>
@@ -1783,12 +2018,6 @@
         </w:tc>
       </w:tr>
       <w:tr>
-        <w:tblPrEx>
-          <w:tblCellMar>
-            <w:top w:w="0" w:type="dxa"/>
-            <w:bottom w:w="0" w:type="dxa"/>
-          </w:tblCellMar>
-        </w:tblPrEx>
         <w:tc>
           <w:tcPr>
             <w:tcW w:w="426" w:type="dxa"/>
@@ -2075,12 +2304,6 @@
         </w:tc>
       </w:tr>
       <w:tr>
-        <w:tblPrEx>
-          <w:tblCellMar>
-            <w:top w:w="0" w:type="dxa"/>
-            <w:bottom w:w="0" w:type="dxa"/>
-          </w:tblCellMar>
-        </w:tblPrEx>
         <w:trPr>
           <w:cantSplit/>
         </w:trPr>
@@ -2172,8 +2395,6 @@
                 <w:lang w:val="en-US"/>
               </w:rPr>
             </w:pPr>
-            <w:bookmarkStart w:id="2" w:name="_GoBack"/>
-            <w:bookmarkEnd w:id="2"/>
           </w:p>
         </w:tc>
         <w:tc>
@@ -2267,12 +2488,6 @@
         </w:tc>
       </w:tr>
       <w:tr>
-        <w:tblPrEx>
-          <w:tblCellMar>
-            <w:top w:w="0" w:type="dxa"/>
-            <w:bottom w:w="0" w:type="dxa"/>
-          </w:tblCellMar>
-        </w:tblPrEx>
         <w:trPr>
           <w:cantSplit/>
         </w:trPr>
@@ -2457,12 +2672,6 @@
         </w:tc>
       </w:tr>
       <w:tr>
-        <w:tblPrEx>
-          <w:tblCellMar>
-            <w:top w:w="0" w:type="dxa"/>
-            <w:bottom w:w="0" w:type="dxa"/>
-          </w:tblCellMar>
-        </w:tblPrEx>
         <w:trPr>
           <w:cantSplit/>
         </w:trPr>
@@ -2647,12 +2856,6 @@
         </w:tc>
       </w:tr>
       <w:tr>
-        <w:tblPrEx>
-          <w:tblCellMar>
-            <w:top w:w="0" w:type="dxa"/>
-            <w:bottom w:w="0" w:type="dxa"/>
-          </w:tblCellMar>
-        </w:tblPrEx>
         <w:trPr>
           <w:cantSplit/>
         </w:trPr>
@@ -2837,12 +3040,6 @@
         </w:tc>
       </w:tr>
       <w:tr>
-        <w:tblPrEx>
-          <w:tblCellMar>
-            <w:top w:w="0" w:type="dxa"/>
-            <w:bottom w:w="0" w:type="dxa"/>
-          </w:tblCellMar>
-        </w:tblPrEx>
         <w:trPr>
           <w:cantSplit/>
         </w:trPr>
@@ -3027,12 +3224,6 @@
         </w:tc>
       </w:tr>
       <w:tr>
-        <w:tblPrEx>
-          <w:tblCellMar>
-            <w:top w:w="0" w:type="dxa"/>
-            <w:bottom w:w="0" w:type="dxa"/>
-          </w:tblCellMar>
-        </w:tblPrEx>
         <w:trPr>
           <w:cantSplit/>
         </w:trPr>
@@ -3217,12 +3408,6 @@
         </w:tc>
       </w:tr>
       <w:tr>
-        <w:tblPrEx>
-          <w:tblCellMar>
-            <w:top w:w="0" w:type="dxa"/>
-            <w:bottom w:w="0" w:type="dxa"/>
-          </w:tblCellMar>
-        </w:tblPrEx>
         <w:trPr>
           <w:cantSplit/>
         </w:trPr>
@@ -3407,12 +3592,6 @@
         </w:tc>
       </w:tr>
       <w:tr>
-        <w:tblPrEx>
-          <w:tblCellMar>
-            <w:top w:w="0" w:type="dxa"/>
-            <w:bottom w:w="0" w:type="dxa"/>
-          </w:tblCellMar>
-        </w:tblPrEx>
         <w:trPr>
           <w:cantSplit/>
         </w:trPr>
@@ -3597,12 +3776,6 @@
         </w:tc>
       </w:tr>
       <w:tr>
-        <w:tblPrEx>
-          <w:tblCellMar>
-            <w:top w:w="0" w:type="dxa"/>
-            <w:bottom w:w="0" w:type="dxa"/>
-          </w:tblCellMar>
-        </w:tblPrEx>
         <w:trPr>
           <w:cantSplit/>
         </w:trPr>
@@ -3787,12 +3960,6 @@
         </w:tc>
       </w:tr>
       <w:tr>
-        <w:tblPrEx>
-          <w:tblCellMar>
-            <w:top w:w="0" w:type="dxa"/>
-            <w:bottom w:w="0" w:type="dxa"/>
-          </w:tblCellMar>
-        </w:tblPrEx>
         <w:trPr>
           <w:cantSplit/>
         </w:trPr>
@@ -3977,12 +4144,6 @@
         </w:tc>
       </w:tr>
       <w:tr>
-        <w:tblPrEx>
-          <w:tblCellMar>
-            <w:top w:w="0" w:type="dxa"/>
-            <w:bottom w:w="0" w:type="dxa"/>
-          </w:tblCellMar>
-        </w:tblPrEx>
         <w:trPr>
           <w:cantSplit/>
         </w:trPr>
@@ -4167,12 +4328,6 @@
         </w:tc>
       </w:tr>
       <w:tr>
-        <w:tblPrEx>
-          <w:tblCellMar>
-            <w:top w:w="0" w:type="dxa"/>
-            <w:bottom w:w="0" w:type="dxa"/>
-          </w:tblCellMar>
-        </w:tblPrEx>
         <w:trPr>
           <w:cantSplit/>
         </w:trPr>
@@ -4357,12 +4512,6 @@
         </w:tc>
       </w:tr>
       <w:tr>
-        <w:tblPrEx>
-          <w:tblCellMar>
-            <w:top w:w="0" w:type="dxa"/>
-            <w:bottom w:w="0" w:type="dxa"/>
-          </w:tblCellMar>
-        </w:tblPrEx>
         <w:trPr>
           <w:cantSplit/>
         </w:trPr>
@@ -4547,12 +4696,6 @@
         </w:tc>
       </w:tr>
       <w:tr>
-        <w:tblPrEx>
-          <w:tblCellMar>
-            <w:top w:w="0" w:type="dxa"/>
-            <w:bottom w:w="0" w:type="dxa"/>
-          </w:tblCellMar>
-        </w:tblPrEx>
         <w:trPr>
           <w:cantSplit/>
         </w:trPr>
@@ -4737,12 +4880,6 @@
         </w:tc>
       </w:tr>
       <w:tr>
-        <w:tblPrEx>
-          <w:tblCellMar>
-            <w:top w:w="0" w:type="dxa"/>
-            <w:bottom w:w="0" w:type="dxa"/>
-          </w:tblCellMar>
-        </w:tblPrEx>
         <w:trPr>
           <w:cantSplit/>
         </w:trPr>
@@ -4927,12 +5064,6 @@
         </w:tc>
       </w:tr>
       <w:tr>
-        <w:tblPrEx>
-          <w:tblCellMar>
-            <w:top w:w="0" w:type="dxa"/>
-            <w:bottom w:w="0" w:type="dxa"/>
-          </w:tblCellMar>
-        </w:tblPrEx>
         <w:trPr>
           <w:cantSplit/>
         </w:trPr>
@@ -5117,12 +5248,6 @@
         </w:tc>
       </w:tr>
       <w:tr>
-        <w:tblPrEx>
-          <w:tblCellMar>
-            <w:top w:w="0" w:type="dxa"/>
-            <w:bottom w:w="0" w:type="dxa"/>
-          </w:tblCellMar>
-        </w:tblPrEx>
         <w:trPr>
           <w:cantSplit/>
         </w:trPr>
@@ -5307,12 +5432,6 @@
         </w:tc>
       </w:tr>
       <w:tr>
-        <w:tblPrEx>
-          <w:tblCellMar>
-            <w:top w:w="0" w:type="dxa"/>
-            <w:bottom w:w="0" w:type="dxa"/>
-          </w:tblCellMar>
-        </w:tblPrEx>
         <w:trPr>
           <w:cantSplit/>
         </w:trPr>
@@ -5497,12 +5616,6 @@
         </w:tc>
       </w:tr>
       <w:tr>
-        <w:tblPrEx>
-          <w:tblCellMar>
-            <w:top w:w="0" w:type="dxa"/>
-            <w:bottom w:w="0" w:type="dxa"/>
-          </w:tblCellMar>
-        </w:tblPrEx>
         <w:trPr>
           <w:cantSplit/>
         </w:trPr>
@@ -5687,12 +5800,6 @@
         </w:tc>
       </w:tr>
       <w:tr>
-        <w:tblPrEx>
-          <w:tblCellMar>
-            <w:top w:w="0" w:type="dxa"/>
-            <w:bottom w:w="0" w:type="dxa"/>
-          </w:tblCellMar>
-        </w:tblPrEx>
         <w:trPr>
           <w:cantSplit/>
         </w:trPr>
@@ -6547,6 +6654,118 @@
     </w:lvl>
   </w:abstractNum>
   <w:abstractNum w:abstractNumId="5" w15:restartNumberingAfterBreak="0">
+    <w:nsid w:val="14541AD2"/>
+    <w:multiLevelType w:val="hybridMultilevel"/>
+    <w:tmpl w:val="1BE21E28"/>
+    <w:lvl w:ilvl="0" w:tplc="E7AC3BA8">
+      <w:numFmt w:val="bullet"/>
+      <w:lvlText w:val="-"/>
+      <w:lvlJc w:val="left"/>
+      <w:pPr>
+        <w:ind w:left="720" w:hanging="360"/>
+      </w:pPr>
+      <w:rPr>
+        <w:rFonts w:ascii="Times New Roman" w:eastAsia="Times New Roman" w:hAnsi="Times New Roman" w:cs="Times New Roman" w:hint="default"/>
+      </w:rPr>
+    </w:lvl>
+    <w:lvl w:ilvl="1" w:tplc="04090003" w:tentative="1">
+      <w:start w:val="1"/>
+      <w:numFmt w:val="bullet"/>
+      <w:lvlText w:val="o"/>
+      <w:lvlJc w:val="left"/>
+      <w:pPr>
+        <w:ind w:left="1440" w:hanging="360"/>
+      </w:pPr>
+      <w:rPr>
+        <w:rFonts w:ascii="Courier New" w:hAnsi="Courier New" w:cs="Courier New" w:hint="default"/>
+      </w:rPr>
+    </w:lvl>
+    <w:lvl w:ilvl="2" w:tplc="04090005" w:tentative="1">
+      <w:start w:val="1"/>
+      <w:numFmt w:val="bullet"/>
+      <w:lvlText w:val=""/>
+      <w:lvlJc w:val="left"/>
+      <w:pPr>
+        <w:ind w:left="2160" w:hanging="360"/>
+      </w:pPr>
+      <w:rPr>
+        <w:rFonts w:ascii="Wingdings" w:hAnsi="Wingdings" w:hint="default"/>
+      </w:rPr>
+    </w:lvl>
+    <w:lvl w:ilvl="3" w:tplc="04090001" w:tentative="1">
+      <w:start w:val="1"/>
+      <w:numFmt w:val="bullet"/>
+      <w:lvlText w:val=""/>
+      <w:lvlJc w:val="left"/>
+      <w:pPr>
+        <w:ind w:left="2880" w:hanging="360"/>
+      </w:pPr>
+      <w:rPr>
+        <w:rFonts w:ascii="Symbol" w:hAnsi="Symbol" w:hint="default"/>
+      </w:rPr>
+    </w:lvl>
+    <w:lvl w:ilvl="4" w:tplc="04090003" w:tentative="1">
+      <w:start w:val="1"/>
+      <w:numFmt w:val="bullet"/>
+      <w:lvlText w:val="o"/>
+      <w:lvlJc w:val="left"/>
+      <w:pPr>
+        <w:ind w:left="3600" w:hanging="360"/>
+      </w:pPr>
+      <w:rPr>
+        <w:rFonts w:ascii="Courier New" w:hAnsi="Courier New" w:cs="Courier New" w:hint="default"/>
+      </w:rPr>
+    </w:lvl>
+    <w:lvl w:ilvl="5" w:tplc="04090005" w:tentative="1">
+      <w:start w:val="1"/>
+      <w:numFmt w:val="bullet"/>
+      <w:lvlText w:val=""/>
+      <w:lvlJc w:val="left"/>
+      <w:pPr>
+        <w:ind w:left="4320" w:hanging="360"/>
+      </w:pPr>
+      <w:rPr>
+        <w:rFonts w:ascii="Wingdings" w:hAnsi="Wingdings" w:hint="default"/>
+      </w:rPr>
+    </w:lvl>
+    <w:lvl w:ilvl="6" w:tplc="04090001" w:tentative="1">
+      <w:start w:val="1"/>
+      <w:numFmt w:val="bullet"/>
+      <w:lvlText w:val=""/>
+      <w:lvlJc w:val="left"/>
+      <w:pPr>
+        <w:ind w:left="5040" w:hanging="360"/>
+      </w:pPr>
+      <w:rPr>
+        <w:rFonts w:ascii="Symbol" w:hAnsi="Symbol" w:hint="default"/>
+      </w:rPr>
+    </w:lvl>
+    <w:lvl w:ilvl="7" w:tplc="04090003" w:tentative="1">
+      <w:start w:val="1"/>
+      <w:numFmt w:val="bullet"/>
+      <w:lvlText w:val="o"/>
+      <w:lvlJc w:val="left"/>
+      <w:pPr>
+        <w:ind w:left="5760" w:hanging="360"/>
+      </w:pPr>
+      <w:rPr>
+        <w:rFonts w:ascii="Courier New" w:hAnsi="Courier New" w:cs="Courier New" w:hint="default"/>
+      </w:rPr>
+    </w:lvl>
+    <w:lvl w:ilvl="8" w:tplc="04090005" w:tentative="1">
+      <w:start w:val="1"/>
+      <w:numFmt w:val="bullet"/>
+      <w:lvlText w:val=""/>
+      <w:lvlJc w:val="left"/>
+      <w:pPr>
+        <w:ind w:left="6480" w:hanging="360"/>
+      </w:pPr>
+      <w:rPr>
+        <w:rFonts w:ascii="Wingdings" w:hAnsi="Wingdings" w:hint="default"/>
+      </w:rPr>
+    </w:lvl>
+  </w:abstractNum>
+  <w:abstractNum w:abstractNumId="6" w15:restartNumberingAfterBreak="0">
     <w:nsid w:val="1F5A06CD"/>
     <w:multiLevelType w:val="multilevel"/>
     <w:tmpl w:val="2C288040"/>
@@ -6659,7 +6878,7 @@
       </w:rPr>
     </w:lvl>
   </w:abstractNum>
-  <w:abstractNum w:abstractNumId="6" w15:restartNumberingAfterBreak="0">
+  <w:abstractNum w:abstractNumId="7" w15:restartNumberingAfterBreak="0">
     <w:nsid w:val="1FAC501E"/>
     <w:multiLevelType w:val="multilevel"/>
     <w:tmpl w:val="0409001F"/>
@@ -6745,7 +6964,7 @@
       </w:pPr>
     </w:lvl>
   </w:abstractNum>
-  <w:abstractNum w:abstractNumId="7" w15:restartNumberingAfterBreak="0">
+  <w:abstractNum w:abstractNumId="8" w15:restartNumberingAfterBreak="0">
     <w:nsid w:val="21D770DC"/>
     <w:multiLevelType w:val="multilevel"/>
     <w:tmpl w:val="D0E22BEE"/>
@@ -6858,7 +7077,7 @@
       </w:rPr>
     </w:lvl>
   </w:abstractNum>
-  <w:abstractNum w:abstractNumId="8" w15:restartNumberingAfterBreak="0">
+  <w:abstractNum w:abstractNumId="9" w15:restartNumberingAfterBreak="0">
     <w:nsid w:val="21EC06BD"/>
     <w:multiLevelType w:val="hybridMultilevel"/>
     <w:tmpl w:val="6444F6F8"/>
@@ -6944,7 +7163,7 @@
       </w:pPr>
     </w:lvl>
   </w:abstractNum>
-  <w:abstractNum w:abstractNumId="9" w15:restartNumberingAfterBreak="0">
+  <w:abstractNum w:abstractNumId="10" w15:restartNumberingAfterBreak="0">
     <w:nsid w:val="24242E98"/>
     <w:multiLevelType w:val="multilevel"/>
     <w:tmpl w:val="9564B178"/>
@@ -7057,7 +7276,7 @@
       </w:rPr>
     </w:lvl>
   </w:abstractNum>
-  <w:abstractNum w:abstractNumId="10" w15:restartNumberingAfterBreak="0">
+  <w:abstractNum w:abstractNumId="11" w15:restartNumberingAfterBreak="0">
     <w:nsid w:val="268E486A"/>
     <w:multiLevelType w:val="multilevel"/>
     <w:tmpl w:val="F8E8860E"/>
@@ -7170,7 +7389,7 @@
       </w:rPr>
     </w:lvl>
   </w:abstractNum>
-  <w:abstractNum w:abstractNumId="11" w15:restartNumberingAfterBreak="0">
+  <w:abstractNum w:abstractNumId="12" w15:restartNumberingAfterBreak="0">
     <w:nsid w:val="2AB77120"/>
     <w:multiLevelType w:val="hybridMultilevel"/>
     <w:tmpl w:val="4B346A6C"/>
@@ -7283,7 +7502,7 @@
       </w:rPr>
     </w:lvl>
   </w:abstractNum>
-  <w:abstractNum w:abstractNumId="12" w15:restartNumberingAfterBreak="0">
+  <w:abstractNum w:abstractNumId="13" w15:restartNumberingAfterBreak="0">
     <w:nsid w:val="2F4C2D57"/>
     <w:multiLevelType w:val="multilevel"/>
     <w:tmpl w:val="CD048980"/>
@@ -7396,7 +7615,7 @@
       </w:rPr>
     </w:lvl>
   </w:abstractNum>
-  <w:abstractNum w:abstractNumId="13" w15:restartNumberingAfterBreak="0">
+  <w:abstractNum w:abstractNumId="14" w15:restartNumberingAfterBreak="0">
     <w:nsid w:val="32AF2752"/>
     <w:multiLevelType w:val="hybridMultilevel"/>
     <w:tmpl w:val="3F087178"/>
@@ -7509,7 +7728,7 @@
       </w:rPr>
     </w:lvl>
   </w:abstractNum>
-  <w:abstractNum w:abstractNumId="14" w15:restartNumberingAfterBreak="0">
+  <w:abstractNum w:abstractNumId="15" w15:restartNumberingAfterBreak="0">
     <w:nsid w:val="378360E2"/>
     <w:multiLevelType w:val="hybridMultilevel"/>
     <w:tmpl w:val="27C28004"/>
@@ -7595,7 +7814,7 @@
       </w:pPr>
     </w:lvl>
   </w:abstractNum>
-  <w:abstractNum w:abstractNumId="15" w15:restartNumberingAfterBreak="0">
+  <w:abstractNum w:abstractNumId="16" w15:restartNumberingAfterBreak="0">
     <w:nsid w:val="39454B6A"/>
     <w:multiLevelType w:val="multilevel"/>
     <w:tmpl w:val="D37AA296"/>
@@ -7708,7 +7927,7 @@
       </w:rPr>
     </w:lvl>
   </w:abstractNum>
-  <w:abstractNum w:abstractNumId="16" w15:restartNumberingAfterBreak="0">
+  <w:abstractNum w:abstractNumId="17" w15:restartNumberingAfterBreak="0">
     <w:nsid w:val="3CD024F4"/>
     <w:multiLevelType w:val="hybridMultilevel"/>
     <w:tmpl w:val="230260EA"/>
@@ -7794,7 +8013,7 @@
       </w:pPr>
     </w:lvl>
   </w:abstractNum>
-  <w:abstractNum w:abstractNumId="17" w15:restartNumberingAfterBreak="0">
+  <w:abstractNum w:abstractNumId="18" w15:restartNumberingAfterBreak="0">
     <w:nsid w:val="405B1B12"/>
     <w:multiLevelType w:val="multilevel"/>
     <w:tmpl w:val="8864FE48"/>
@@ -7907,7 +8126,7 @@
       </w:rPr>
     </w:lvl>
   </w:abstractNum>
-  <w:abstractNum w:abstractNumId="18" w15:restartNumberingAfterBreak="0">
+  <w:abstractNum w:abstractNumId="19" w15:restartNumberingAfterBreak="0">
     <w:nsid w:val="48996428"/>
     <w:multiLevelType w:val="multilevel"/>
     <w:tmpl w:val="6184A1A4"/>
@@ -8020,7 +8239,7 @@
       </w:rPr>
     </w:lvl>
   </w:abstractNum>
-  <w:abstractNum w:abstractNumId="19" w15:restartNumberingAfterBreak="0">
+  <w:abstractNum w:abstractNumId="20" w15:restartNumberingAfterBreak="0">
     <w:nsid w:val="49EC3762"/>
     <w:multiLevelType w:val="multilevel"/>
     <w:tmpl w:val="6BB2099E"/>
@@ -8133,7 +8352,7 @@
       </w:rPr>
     </w:lvl>
   </w:abstractNum>
-  <w:abstractNum w:abstractNumId="20" w15:restartNumberingAfterBreak="0">
+  <w:abstractNum w:abstractNumId="21" w15:restartNumberingAfterBreak="0">
     <w:nsid w:val="4B664FB7"/>
     <w:multiLevelType w:val="hybridMultilevel"/>
     <w:tmpl w:val="230260EA"/>
@@ -8219,7 +8438,7 @@
       </w:pPr>
     </w:lvl>
   </w:abstractNum>
-  <w:abstractNum w:abstractNumId="21" w15:restartNumberingAfterBreak="0">
+  <w:abstractNum w:abstractNumId="22" w15:restartNumberingAfterBreak="0">
     <w:nsid w:val="4E0E3152"/>
     <w:multiLevelType w:val="multilevel"/>
     <w:tmpl w:val="910629D8"/>
@@ -8332,7 +8551,7 @@
       </w:rPr>
     </w:lvl>
   </w:abstractNum>
-  <w:abstractNum w:abstractNumId="22" w15:restartNumberingAfterBreak="0">
+  <w:abstractNum w:abstractNumId="23" w15:restartNumberingAfterBreak="0">
     <w:nsid w:val="4E4873CA"/>
     <w:multiLevelType w:val="multilevel"/>
     <w:tmpl w:val="B81A7638"/>
@@ -8445,7 +8664,7 @@
       </w:rPr>
     </w:lvl>
   </w:abstractNum>
-  <w:abstractNum w:abstractNumId="23" w15:restartNumberingAfterBreak="0">
+  <w:abstractNum w:abstractNumId="24" w15:restartNumberingAfterBreak="0">
     <w:nsid w:val="4EC70021"/>
     <w:multiLevelType w:val="hybridMultilevel"/>
     <w:tmpl w:val="230260EA"/>
@@ -8531,7 +8750,7 @@
       </w:pPr>
     </w:lvl>
   </w:abstractNum>
-  <w:abstractNum w:abstractNumId="24" w15:restartNumberingAfterBreak="0">
+  <w:abstractNum w:abstractNumId="25" w15:restartNumberingAfterBreak="0">
     <w:nsid w:val="54D83757"/>
     <w:multiLevelType w:val="multilevel"/>
     <w:tmpl w:val="7416F244"/>
@@ -8644,7 +8863,7 @@
       </w:rPr>
     </w:lvl>
   </w:abstractNum>
-  <w:abstractNum w:abstractNumId="25" w15:restartNumberingAfterBreak="0">
+  <w:abstractNum w:abstractNumId="26" w15:restartNumberingAfterBreak="0">
     <w:nsid w:val="55810F69"/>
     <w:multiLevelType w:val="multilevel"/>
     <w:tmpl w:val="C13E0964"/>
@@ -8757,7 +8976,7 @@
       </w:rPr>
     </w:lvl>
   </w:abstractNum>
-  <w:abstractNum w:abstractNumId="26" w15:restartNumberingAfterBreak="0">
+  <w:abstractNum w:abstractNumId="27" w15:restartNumberingAfterBreak="0">
     <w:nsid w:val="5C1256EE"/>
     <w:multiLevelType w:val="multilevel"/>
     <w:tmpl w:val="4DECDEB2"/>
@@ -8870,7 +9089,7 @@
       </w:rPr>
     </w:lvl>
   </w:abstractNum>
-  <w:abstractNum w:abstractNumId="27" w15:restartNumberingAfterBreak="0">
+  <w:abstractNum w:abstractNumId="28" w15:restartNumberingAfterBreak="0">
     <w:nsid w:val="5D415A38"/>
     <w:multiLevelType w:val="multilevel"/>
     <w:tmpl w:val="B3265614"/>
@@ -8983,7 +9202,7 @@
       </w:rPr>
     </w:lvl>
   </w:abstractNum>
-  <w:abstractNum w:abstractNumId="28" w15:restartNumberingAfterBreak="0">
+  <w:abstractNum w:abstractNumId="29" w15:restartNumberingAfterBreak="0">
     <w:nsid w:val="5EF51E2A"/>
     <w:multiLevelType w:val="multilevel"/>
     <w:tmpl w:val="DA2C7920"/>
@@ -9096,7 +9315,7 @@
       </w:rPr>
     </w:lvl>
   </w:abstractNum>
-  <w:abstractNum w:abstractNumId="29" w15:restartNumberingAfterBreak="0">
+  <w:abstractNum w:abstractNumId="30" w15:restartNumberingAfterBreak="0">
     <w:nsid w:val="63AB6943"/>
     <w:multiLevelType w:val="multilevel"/>
     <w:tmpl w:val="0DC0F292"/>
@@ -9209,7 +9428,7 @@
       </w:rPr>
     </w:lvl>
   </w:abstractNum>
-  <w:abstractNum w:abstractNumId="30" w15:restartNumberingAfterBreak="0">
+  <w:abstractNum w:abstractNumId="31" w15:restartNumberingAfterBreak="0">
     <w:nsid w:val="6A4F3418"/>
     <w:multiLevelType w:val="multilevel"/>
     <w:tmpl w:val="9B46567E"/>
@@ -9322,7 +9541,7 @@
       </w:rPr>
     </w:lvl>
   </w:abstractNum>
-  <w:abstractNum w:abstractNumId="31" w15:restartNumberingAfterBreak="0">
+  <w:abstractNum w:abstractNumId="32" w15:restartNumberingAfterBreak="0">
     <w:nsid w:val="6CC755C9"/>
     <w:multiLevelType w:val="hybridMultilevel"/>
     <w:tmpl w:val="B5F29832"/>
@@ -9408,7 +9627,7 @@
       </w:pPr>
     </w:lvl>
   </w:abstractNum>
-  <w:abstractNum w:abstractNumId="32" w15:restartNumberingAfterBreak="0">
+  <w:abstractNum w:abstractNumId="33" w15:restartNumberingAfterBreak="0">
     <w:nsid w:val="6D7864CB"/>
     <w:multiLevelType w:val="hybridMultilevel"/>
     <w:tmpl w:val="230260EA"/>
@@ -9494,7 +9713,7 @@
       </w:pPr>
     </w:lvl>
   </w:abstractNum>
-  <w:abstractNum w:abstractNumId="33" w15:restartNumberingAfterBreak="0">
+  <w:abstractNum w:abstractNumId="34" w15:restartNumberingAfterBreak="0">
     <w:nsid w:val="78953084"/>
     <w:multiLevelType w:val="hybridMultilevel"/>
     <w:tmpl w:val="230260EA"/>
@@ -9580,7 +9799,7 @@
       </w:pPr>
     </w:lvl>
   </w:abstractNum>
-  <w:abstractNum w:abstractNumId="34" w15:restartNumberingAfterBreak="0">
+  <w:abstractNum w:abstractNumId="35" w15:restartNumberingAfterBreak="0">
     <w:nsid w:val="7B110E63"/>
     <w:multiLevelType w:val="multilevel"/>
     <w:tmpl w:val="9B069EA0"/>
@@ -9693,7 +9912,7 @@
       </w:rPr>
     </w:lvl>
   </w:abstractNum>
-  <w:abstractNum w:abstractNumId="35" w15:restartNumberingAfterBreak="0">
+  <w:abstractNum w:abstractNumId="36" w15:restartNumberingAfterBreak="0">
     <w:nsid w:val="7B302203"/>
     <w:multiLevelType w:val="multilevel"/>
     <w:tmpl w:val="FAF07CEC"/>
@@ -9806,7 +10025,7 @@
       </w:rPr>
     </w:lvl>
   </w:abstractNum>
-  <w:abstractNum w:abstractNumId="36" w15:restartNumberingAfterBreak="0">
+  <w:abstractNum w:abstractNumId="37" w15:restartNumberingAfterBreak="0">
     <w:nsid w:val="7D061EA7"/>
     <w:multiLevelType w:val="hybridMultilevel"/>
     <w:tmpl w:val="4E8E3094"/>
@@ -9892,7 +10111,7 @@
       </w:pPr>
     </w:lvl>
   </w:abstractNum>
-  <w:abstractNum w:abstractNumId="37" w15:restartNumberingAfterBreak="0">
+  <w:abstractNum w:abstractNumId="38" w15:restartNumberingAfterBreak="0">
     <w:nsid w:val="7E94570B"/>
     <w:multiLevelType w:val="multilevel"/>
     <w:tmpl w:val="7F322ADA"/>
@@ -10006,118 +10225,121 @@
     </w:lvl>
   </w:abstractNum>
   <w:num w:numId="1">
-    <w:abstractNumId w:val="9"/>
+    <w:abstractNumId w:val="10"/>
   </w:num>
   <w:num w:numId="2">
-    <w:abstractNumId w:val="26"/>
+    <w:abstractNumId w:val="27"/>
   </w:num>
   <w:num w:numId="3">
-    <w:abstractNumId w:val="30"/>
+    <w:abstractNumId w:val="31"/>
   </w:num>
   <w:num w:numId="4">
-    <w:abstractNumId w:val="15"/>
+    <w:abstractNumId w:val="16"/>
   </w:num>
   <w:num w:numId="5">
     <w:abstractNumId w:val="0"/>
   </w:num>
   <w:num w:numId="6">
-    <w:abstractNumId w:val="7"/>
+    <w:abstractNumId w:val="8"/>
   </w:num>
   <w:num w:numId="7">
+    <w:abstractNumId w:val="29"/>
+  </w:num>
+  <w:num w:numId="8">
+    <w:abstractNumId w:val="6"/>
+  </w:num>
+  <w:num w:numId="9">
+    <w:abstractNumId w:val="19"/>
+  </w:num>
+  <w:num w:numId="10">
+    <w:abstractNumId w:val="22"/>
+  </w:num>
+  <w:num w:numId="11">
+    <w:abstractNumId w:val="30"/>
+  </w:num>
+  <w:num w:numId="12">
+    <w:abstractNumId w:val="18"/>
+  </w:num>
+  <w:num w:numId="13">
+    <w:abstractNumId w:val="23"/>
+  </w:num>
+  <w:num w:numId="14">
+    <w:abstractNumId w:val="25"/>
+  </w:num>
+  <w:num w:numId="15">
+    <w:abstractNumId w:val="26"/>
+  </w:num>
+  <w:num w:numId="16">
     <w:abstractNumId w:val="28"/>
   </w:num>
-  <w:num w:numId="8">
-    <w:abstractNumId w:val="5"/>
+  <w:num w:numId="17">
+    <w:abstractNumId w:val="38"/>
   </w:num>
-  <w:num w:numId="9">
-    <w:abstractNumId w:val="18"/>
+  <w:num w:numId="18">
+    <w:abstractNumId w:val="32"/>
   </w:num>
-  <w:num w:numId="10">
-    <w:abstractNumId w:val="21"/>
+  <w:num w:numId="19">
+    <w:abstractNumId w:val="33"/>
   </w:num>
-  <w:num w:numId="11">
-    <w:abstractNumId w:val="29"/>
+  <w:num w:numId="20">
+    <w:abstractNumId w:val="9"/>
   </w:num>
-  <w:num w:numId="12">
-    <w:abstractNumId w:val="17"/>
+  <w:num w:numId="21">
+    <w:abstractNumId w:val="36"/>
   </w:num>
-  <w:num w:numId="13">
-    <w:abstractNumId w:val="22"/>
+  <w:num w:numId="22">
+    <w:abstractNumId w:val="15"/>
   </w:num>
-  <w:num w:numId="14">
-    <w:abstractNumId w:val="24"/>
-  </w:num>
-  <w:num w:numId="15">
-    <w:abstractNumId w:val="25"/>
-  </w:num>
-  <w:num w:numId="16">
-    <w:abstractNumId w:val="27"/>
-  </w:num>
-  <w:num w:numId="17">
+  <w:num w:numId="23">
     <w:abstractNumId w:val="37"/>
   </w:num>
-  <w:num w:numId="18">
-    <w:abstractNumId w:val="31"/>
-  </w:num>
-  <w:num w:numId="19">
-    <w:abstractNumId w:val="32"/>
-  </w:num>
-  <w:num w:numId="20">
-    <w:abstractNumId w:val="8"/>
-  </w:num>
-  <w:num w:numId="21">
-    <w:abstractNumId w:val="35"/>
-  </w:num>
-  <w:num w:numId="22">
-    <w:abstractNumId w:val="14"/>
-  </w:num>
-  <w:num w:numId="23">
-    <w:abstractNumId w:val="36"/>
-  </w:num>
   <w:num w:numId="24">
-    <w:abstractNumId w:val="11"/>
+    <w:abstractNumId w:val="12"/>
   </w:num>
   <w:num w:numId="25">
     <w:abstractNumId w:val="3"/>
   </w:num>
   <w:num w:numId="26">
-    <w:abstractNumId w:val="19"/>
+    <w:abstractNumId w:val="20"/>
   </w:num>
   <w:num w:numId="27">
-    <w:abstractNumId w:val="34"/>
+    <w:abstractNumId w:val="35"/>
   </w:num>
   <w:num w:numId="28">
+    <w:abstractNumId w:val="14"/>
+  </w:num>
+  <w:num w:numId="29">
     <w:abstractNumId w:val="13"/>
   </w:num>
-  <w:num w:numId="29">
-    <w:abstractNumId w:val="12"/>
-  </w:num>
   <w:num w:numId="30">
-    <w:abstractNumId w:val="10"/>
+    <w:abstractNumId w:val="11"/>
   </w:num>
   <w:num w:numId="31">
     <w:abstractNumId w:val="1"/>
   </w:num>
   <w:num w:numId="32">
-    <w:abstractNumId w:val="6"/>
+    <w:abstractNumId w:val="7"/>
   </w:num>
   <w:num w:numId="33">
     <w:abstractNumId w:val="2"/>
   </w:num>
   <w:num w:numId="34">
-    <w:abstractNumId w:val="16"/>
+    <w:abstractNumId w:val="17"/>
   </w:num>
   <w:num w:numId="35">
-    <w:abstractNumId w:val="20"/>
+    <w:abstractNumId w:val="21"/>
   </w:num>
   <w:num w:numId="36">
-    <w:abstractNumId w:val="23"/>
+    <w:abstractNumId w:val="24"/>
   </w:num>
   <w:num w:numId="37">
     <w:abstractNumId w:val="4"/>
   </w:num>
   <w:num w:numId="38">
-    <w:abstractNumId w:val="33"/>
+    <w:abstractNumId w:val="34"/>
+  </w:num>
+  <w:num w:numId="39">
+    <w:abstractNumId w:val="5"/>
   </w:num>
 </w:numbering>
 </file>
@@ -10638,6 +10860,7 @@
   <w:style w:type="character" w:default="1" w:styleId="DefaultParagraphFont">
     <w:name w:val="Default Paragraph Font"/>
     <w:uiPriority w:val="1"/>
+    <w:semiHidden/>
     <w:unhideWhenUsed/>
   </w:style>
   <w:style w:type="table" w:default="1" w:styleId="TableNormal">
@@ -11270,7 +11493,7 @@
 </file>
 
 <file path=customXml/itemProps1.xml><?xml version="1.0" encoding="utf-8"?>
-<ds:datastoreItem xmlns:ds="http://schemas.openxmlformats.org/officeDocument/2006/customXml" ds:itemID="{C27A0F8A-16AF-4A08-B083-09A2315A1C88}">
+<ds:datastoreItem xmlns:ds="http://schemas.openxmlformats.org/officeDocument/2006/customXml" ds:itemID="{EF33F666-3E83-48FF-8122-59218207C46C}">
   <ds:schemaRefs>
     <ds:schemaRef ds:uri="http://schemas.openxmlformats.org/officeDocument/2006/bibliography"/>
   </ds:schemaRefs>

</xml_diff>